<commit_message>
so much to do so little time
</commit_message>
<xml_diff>
--- a/Завдання.docx
+++ b/Завдання.docx
@@ -266,7 +266,13 @@
         <w:rPr>
           <w:color w:val="000000"/>
         </w:rPr>
-        <w:t>«___»_____________2018 р.</w:t>
+        <w:t>«___»_____________2017</w:t>
+      </w:r>
+      <w:r>
+        <w:rPr>
+          <w:color w:val="000000"/>
+        </w:rPr>
+        <w:t xml:space="preserve"> р.</w:t>
       </w:r>
     </w:p>
     <w:p>
@@ -429,7 +435,21 @@
           <w:sz w:val="28"/>
           <w:szCs w:val="28"/>
         </w:rPr>
-        <w:t>Мобільна система відеоспостереження стану та об’єктів навколишнього середовища розумного дому</w:t>
+        <w:t xml:space="preserve">Мобільна </w:t>
+      </w:r>
+      <w:r>
+        <w:rPr>
+          <w:sz w:val="28"/>
+          <w:szCs w:val="28"/>
+        </w:rPr>
+        <w:t>платформа</w:t>
+      </w:r>
+      <w:r>
+        <w:rPr>
+          <w:sz w:val="28"/>
+          <w:szCs w:val="28"/>
+        </w:rPr>
+        <w:t xml:space="preserve"> відеоспостереження стану та об’єктів навколишнього середовища розумного дому</w:t>
       </w:r>
       <w:r>
         <w:rPr>
@@ -696,8 +716,6 @@
           <w:sz w:val="28"/>
         </w:rPr>
       </w:pPr>
-      <w:bookmarkStart w:id="0" w:name="_GoBack"/>
-      <w:bookmarkEnd w:id="0"/>
     </w:p>
     <w:p>
       <w:pPr>
@@ -1257,7 +1275,17 @@
           <w:color w:val="000000"/>
           <w:sz w:val="28"/>
         </w:rPr>
-        <w:t>Дата видачі завдання</w:t>
+        <w:t>Дата вида</w:t>
+      </w:r>
+      <w:bookmarkStart w:id="0" w:name="_GoBack"/>
+      <w:bookmarkEnd w:id="0"/>
+      <w:r>
+        <w:rPr>
+          <w:bCs/>
+          <w:color w:val="000000"/>
+          <w:sz w:val="28"/>
+        </w:rPr>
+        <w:t>чі завдання</w:t>
       </w:r>
       <w:r>
         <w:rPr>
@@ -1272,7 +1300,15 @@
           <w:sz w:val="28"/>
           <w:u w:val="single"/>
         </w:rPr>
-        <w:t>16.01.2017 рр.</w:t>
+        <w:t>18.10</w:t>
+      </w:r>
+      <w:r>
+        <w:rPr>
+          <w:color w:val="000000"/>
+          <w:sz w:val="28"/>
+          <w:u w:val="single"/>
+        </w:rPr>
+        <w:t>.2017 рр.</w:t>
       </w:r>
     </w:p>
     <w:p>
@@ -2267,7 +2303,13 @@
               <w:rPr>
                 <w:sz w:val="24"/>
               </w:rPr>
-              <w:t>01.06.17 – 20.06.18 рр.</w:t>
+              <w:t>01.06.18</w:t>
+            </w:r>
+            <w:r>
+              <w:rPr>
+                <w:sz w:val="24"/>
+              </w:rPr>
+              <w:t xml:space="preserve"> – 20.06.18 рр.</w:t>
             </w:r>
           </w:p>
         </w:tc>
@@ -2441,6 +2483,206 @@
           <w:color w:val="000000"/>
         </w:rPr>
       </w:pPr>
+    </w:p>
+    <w:p>
+      <w:pPr>
+        <w:pStyle w:val="a6"/>
+        <w:numPr>
+          <w:ilvl w:val="0"/>
+          <w:numId w:val="1"/>
+        </w:numPr>
+        <w:spacing w:after="0"/>
+        <w:ind w:left="0" w:firstLine="709"/>
+        <w:rPr>
+          <w:rFonts w:cs="Times New Roman"/>
+        </w:rPr>
+      </w:pPr>
+      <w:r>
+        <w:rPr>
+          <w:rFonts w:cs="Times New Roman"/>
+        </w:rPr>
+        <w:t>підтримка постійного зв’язку із сенсорами, реєстрація показників</w:t>
+      </w:r>
+      <w:r>
+        <w:rPr>
+          <w:rFonts w:cs="Times New Roman"/>
+        </w:rPr>
+        <w:t xml:space="preserve"> і подання команд відповідним компонентам</w:t>
+      </w:r>
+      <w:r>
+        <w:rPr>
+          <w:rFonts w:cs="Times New Roman"/>
+        </w:rPr>
+        <w:t>.</w:t>
+      </w:r>
+    </w:p>
+    <w:p>
+      <w:pPr>
+        <w:pStyle w:val="a6"/>
+        <w:numPr>
+          <w:ilvl w:val="0"/>
+          <w:numId w:val="1"/>
+        </w:numPr>
+        <w:spacing w:after="0"/>
+        <w:ind w:left="0" w:firstLine="709"/>
+        <w:rPr>
+          <w:rFonts w:cs="Times New Roman"/>
+        </w:rPr>
+      </w:pPr>
+      <w:r>
+        <w:rPr>
+          <w:rFonts w:cs="Times New Roman"/>
+        </w:rPr>
+        <w:t>отримання</w:t>
+      </w:r>
+      <w:r>
+        <w:rPr>
+          <w:rFonts w:cs="Times New Roman"/>
+        </w:rPr>
+        <w:t xml:space="preserve"> команд від користувача</w:t>
+      </w:r>
+      <w:r>
+        <w:rPr>
+          <w:rFonts w:cs="Times New Roman"/>
+        </w:rPr>
+        <w:t xml:space="preserve">, </w:t>
+      </w:r>
+      <w:r>
+        <w:rPr>
+          <w:rFonts w:cs="Times New Roman"/>
+        </w:rPr>
+        <w:t>інтерпретація і виконання</w:t>
+      </w:r>
+    </w:p>
+    <w:p>
+      <w:pPr>
+        <w:pStyle w:val="a6"/>
+        <w:numPr>
+          <w:ilvl w:val="0"/>
+          <w:numId w:val="1"/>
+        </w:numPr>
+        <w:spacing w:after="0"/>
+        <w:ind w:left="0" w:firstLine="709"/>
+        <w:rPr>
+          <w:rFonts w:cs="Times New Roman"/>
+        </w:rPr>
+      </w:pPr>
+      <w:r>
+        <w:rPr>
+          <w:rFonts w:cs="Times New Roman"/>
+        </w:rPr>
+        <w:t xml:space="preserve">передача інструкцій </w:t>
+      </w:r>
+      <w:proofErr w:type="spellStart"/>
+      <w:r>
+        <w:rPr>
+          <w:rFonts w:cs="Times New Roman"/>
+        </w:rPr>
+        <w:t>дрону</w:t>
+      </w:r>
+      <w:proofErr w:type="spellEnd"/>
+      <w:r>
+        <w:rPr>
+          <w:rFonts w:cs="Times New Roman"/>
+        </w:rPr>
+        <w:t xml:space="preserve"> залежно від показників</w:t>
+      </w:r>
+      <w:r>
+        <w:rPr>
+          <w:rFonts w:cs="Times New Roman"/>
+        </w:rPr>
+        <w:t xml:space="preserve"> сенсорів</w:t>
+      </w:r>
+      <w:r>
+        <w:rPr>
+          <w:rFonts w:cs="Times New Roman"/>
+        </w:rPr>
+        <w:t xml:space="preserve"> або команд користувача</w:t>
+      </w:r>
+    </w:p>
+    <w:p>
+      <w:pPr>
+        <w:pStyle w:val="a6"/>
+        <w:numPr>
+          <w:ilvl w:val="0"/>
+          <w:numId w:val="1"/>
+        </w:numPr>
+        <w:spacing w:after="0"/>
+        <w:ind w:left="0" w:firstLine="709"/>
+        <w:rPr>
+          <w:rFonts w:cs="Times New Roman"/>
+        </w:rPr>
+      </w:pPr>
+      <w:r>
+        <w:rPr>
+          <w:rFonts w:cs="Times New Roman"/>
+        </w:rPr>
+        <w:t xml:space="preserve">отримання відео потоку </w:t>
+      </w:r>
+      <w:r>
+        <w:rPr>
+          <w:rFonts w:cs="Times New Roman"/>
+        </w:rPr>
+        <w:t xml:space="preserve">від </w:t>
+      </w:r>
+      <w:proofErr w:type="spellStart"/>
+      <w:r>
+        <w:rPr>
+          <w:rFonts w:cs="Times New Roman"/>
+        </w:rPr>
+        <w:t>дрона</w:t>
+      </w:r>
+      <w:proofErr w:type="spellEnd"/>
+      <w:r>
+        <w:rPr>
+          <w:rFonts w:cs="Times New Roman"/>
+        </w:rPr>
+        <w:t xml:space="preserve">, розпізнавання </w:t>
+      </w:r>
+      <w:r>
+        <w:rPr>
+          <w:rFonts w:cs="Times New Roman"/>
+        </w:rPr>
+        <w:t>об’єктів на відео і виконання дій залеж</w:t>
+      </w:r>
+      <w:r>
+        <w:rPr>
+          <w:rFonts w:cs="Times New Roman"/>
+        </w:rPr>
+        <w:t>н</w:t>
+      </w:r>
+      <w:r>
+        <w:rPr>
+          <w:rFonts w:cs="Times New Roman"/>
+        </w:rPr>
+        <w:t>о від  його результатів</w:t>
+      </w:r>
+    </w:p>
+    <w:p>
+      <w:pPr>
+        <w:pStyle w:val="a6"/>
+        <w:numPr>
+          <w:ilvl w:val="0"/>
+          <w:numId w:val="1"/>
+        </w:numPr>
+        <w:spacing w:before="240" w:after="0"/>
+        <w:ind w:left="0" w:firstLine="709"/>
+        <w:rPr>
+          <w:rFonts w:cs="Times New Roman"/>
+        </w:rPr>
+      </w:pPr>
+      <w:r>
+        <w:rPr>
+          <w:rFonts w:cs="Times New Roman"/>
+        </w:rPr>
+        <w:t xml:space="preserve">надання можливості отримання </w:t>
+      </w:r>
+      <w:r>
+        <w:rPr>
+          <w:rFonts w:cs="Times New Roman"/>
+        </w:rPr>
+        <w:t xml:space="preserve">даних системи клієнтським частинам </w:t>
+      </w:r>
     </w:p>
     <w:p/>
     <w:sectPr>
@@ -2451,6 +2693,127 @@
     </w:sectPr>
   </w:body>
 </w:document>
+</file>
+
+<file path=word/numbering.xml><?xml version="1.0" encoding="utf-8"?>
+<w:numbering xmlns:wpc="http://schemas.microsoft.com/office/word/2010/wordprocessingCanvas" xmlns:mc="http://schemas.openxmlformats.org/markup-compatibility/2006" xmlns:o="urn:schemas-microsoft-com:office:office" xmlns:r="http://schemas.openxmlformats.org/officeDocument/2006/relationships" xmlns:m="http://schemas.openxmlformats.org/officeDocument/2006/math" xmlns:v="urn:schemas-microsoft-com:vml" xmlns:wp14="http://schemas.microsoft.com/office/word/2010/wordprocessingDrawing" xmlns:wp="http://schemas.openxmlformats.org/drawingml/2006/wordprocessingDrawing" xmlns:w10="urn:schemas-microsoft-com:office:word" xmlns:w="http://schemas.openxmlformats.org/wordprocessingml/2006/main" xmlns:w14="http://schemas.microsoft.com/office/word/2010/wordml" xmlns:wpg="http://schemas.microsoft.com/office/word/2010/wordprocessingGroup" xmlns:wpi="http://schemas.microsoft.com/office/word/2010/wordprocessingInk" xmlns:wne="http://schemas.microsoft.com/office/word/2006/wordml" xmlns:wps="http://schemas.microsoft.com/office/word/2010/wordprocessingShape" mc:Ignorable="w14 wp14">
+  <w:abstractNum w:abstractNumId="0">
+    <w:nsid w:val="4AA71CD8"/>
+    <w:multiLevelType w:val="hybridMultilevel"/>
+    <w:tmpl w:val="136EE6E0"/>
+    <w:lvl w:ilvl="0" w:tplc="04190001">
+      <w:start w:val="1"/>
+      <w:numFmt w:val="bullet"/>
+      <w:lvlText w:val=""/>
+      <w:lvlJc w:val="left"/>
+      <w:pPr>
+        <w:ind w:left="1429" w:hanging="360"/>
+      </w:pPr>
+      <w:rPr>
+        <w:rFonts w:ascii="Symbol" w:hAnsi="Symbol" w:hint="default"/>
+      </w:rPr>
+    </w:lvl>
+    <w:lvl w:ilvl="1" w:tplc="04190003" w:tentative="1">
+      <w:start w:val="1"/>
+      <w:numFmt w:val="bullet"/>
+      <w:lvlText w:val="o"/>
+      <w:lvlJc w:val="left"/>
+      <w:pPr>
+        <w:ind w:left="2149" w:hanging="360"/>
+      </w:pPr>
+      <w:rPr>
+        <w:rFonts w:ascii="Courier New" w:hAnsi="Courier New" w:cs="Courier New" w:hint="default"/>
+      </w:rPr>
+    </w:lvl>
+    <w:lvl w:ilvl="2" w:tplc="04190005" w:tentative="1">
+      <w:start w:val="1"/>
+      <w:numFmt w:val="bullet"/>
+      <w:lvlText w:val=""/>
+      <w:lvlJc w:val="left"/>
+      <w:pPr>
+        <w:ind w:left="2869" w:hanging="360"/>
+      </w:pPr>
+      <w:rPr>
+        <w:rFonts w:ascii="Wingdings" w:hAnsi="Wingdings" w:hint="default"/>
+      </w:rPr>
+    </w:lvl>
+    <w:lvl w:ilvl="3" w:tplc="04190001" w:tentative="1">
+      <w:start w:val="1"/>
+      <w:numFmt w:val="bullet"/>
+      <w:lvlText w:val=""/>
+      <w:lvlJc w:val="left"/>
+      <w:pPr>
+        <w:ind w:left="3589" w:hanging="360"/>
+      </w:pPr>
+      <w:rPr>
+        <w:rFonts w:ascii="Symbol" w:hAnsi="Symbol" w:hint="default"/>
+      </w:rPr>
+    </w:lvl>
+    <w:lvl w:ilvl="4" w:tplc="04190003" w:tentative="1">
+      <w:start w:val="1"/>
+      <w:numFmt w:val="bullet"/>
+      <w:lvlText w:val="o"/>
+      <w:lvlJc w:val="left"/>
+      <w:pPr>
+        <w:ind w:left="4309" w:hanging="360"/>
+      </w:pPr>
+      <w:rPr>
+        <w:rFonts w:ascii="Courier New" w:hAnsi="Courier New" w:cs="Courier New" w:hint="default"/>
+      </w:rPr>
+    </w:lvl>
+    <w:lvl w:ilvl="5" w:tplc="04190005" w:tentative="1">
+      <w:start w:val="1"/>
+      <w:numFmt w:val="bullet"/>
+      <w:lvlText w:val=""/>
+      <w:lvlJc w:val="left"/>
+      <w:pPr>
+        <w:ind w:left="5029" w:hanging="360"/>
+      </w:pPr>
+      <w:rPr>
+        <w:rFonts w:ascii="Wingdings" w:hAnsi="Wingdings" w:hint="default"/>
+      </w:rPr>
+    </w:lvl>
+    <w:lvl w:ilvl="6" w:tplc="04190001" w:tentative="1">
+      <w:start w:val="1"/>
+      <w:numFmt w:val="bullet"/>
+      <w:lvlText w:val=""/>
+      <w:lvlJc w:val="left"/>
+      <w:pPr>
+        <w:ind w:left="5749" w:hanging="360"/>
+      </w:pPr>
+      <w:rPr>
+        <w:rFonts w:ascii="Symbol" w:hAnsi="Symbol" w:hint="default"/>
+      </w:rPr>
+    </w:lvl>
+    <w:lvl w:ilvl="7" w:tplc="04190003" w:tentative="1">
+      <w:start w:val="1"/>
+      <w:numFmt w:val="bullet"/>
+      <w:lvlText w:val="o"/>
+      <w:lvlJc w:val="left"/>
+      <w:pPr>
+        <w:ind w:left="6469" w:hanging="360"/>
+      </w:pPr>
+      <w:rPr>
+        <w:rFonts w:ascii="Courier New" w:hAnsi="Courier New" w:cs="Courier New" w:hint="default"/>
+      </w:rPr>
+    </w:lvl>
+    <w:lvl w:ilvl="8" w:tplc="04190005" w:tentative="1">
+      <w:start w:val="1"/>
+      <w:numFmt w:val="bullet"/>
+      <w:lvlText w:val=""/>
+      <w:lvlJc w:val="left"/>
+      <w:pPr>
+        <w:ind w:left="7189" w:hanging="360"/>
+      </w:pPr>
+      <w:rPr>
+        <w:rFonts w:ascii="Wingdings" w:hAnsi="Wingdings" w:hint="default"/>
+      </w:rPr>
+    </w:lvl>
+  </w:abstractNum>
+  <w:num w:numId="1">
+    <w:abstractNumId w:val="0"/>
+  </w:num>
+</w:numbering>
 </file>
 
 <file path=word/styles.xml><?xml version="1.0" encoding="utf-8"?>
@@ -2687,6 +3050,24 @@
       <w:bCs/>
     </w:rPr>
   </w:style>
+  <w:style w:type="paragraph" w:styleId="a6">
+    <w:name w:val="List Paragraph"/>
+    <w:basedOn w:val="a"/>
+    <w:uiPriority w:val="34"/>
+    <w:qFormat/>
+    <w:rsid w:val="00280CA6"/>
+    <w:pPr>
+      <w:spacing w:after="200" w:line="360" w:lineRule="auto"/>
+      <w:ind w:left="720" w:firstLine="0"/>
+      <w:contextualSpacing/>
+    </w:pPr>
+    <w:rPr>
+      <w:rFonts w:eastAsiaTheme="minorHAnsi" w:cstheme="minorBidi"/>
+      <w:sz w:val="28"/>
+      <w:szCs w:val="22"/>
+      <w:lang w:eastAsia="en-US"/>
+    </w:rPr>
+  </w:style>
 </w:styles>
 </file>
 
@@ -2922,6 +3303,24 @@
     <w:rPr>
       <w:b/>
       <w:bCs/>
+    </w:rPr>
+  </w:style>
+  <w:style w:type="paragraph" w:styleId="a6">
+    <w:name w:val="List Paragraph"/>
+    <w:basedOn w:val="a"/>
+    <w:uiPriority w:val="34"/>
+    <w:qFormat/>
+    <w:rsid w:val="00280CA6"/>
+    <w:pPr>
+      <w:spacing w:after="200" w:line="360" w:lineRule="auto"/>
+      <w:ind w:left="720" w:firstLine="0"/>
+      <w:contextualSpacing/>
+    </w:pPr>
+    <w:rPr>
+      <w:rFonts w:eastAsiaTheme="minorHAnsi" w:cstheme="minorBidi"/>
+      <w:sz w:val="28"/>
+      <w:szCs w:val="22"/>
+      <w:lang w:eastAsia="en-US"/>
     </w:rPr>
   </w:style>
 </w:styles>

</xml_diff>